<commit_message>
Changed nm0590 and nm0510 and rebuilt fix.
git-svn-id: svn://127.0.0.1/Core@7655 17c802ae-cbca-534c-9e8e-6d19a4926c45
</commit_message>
<xml_diff>
--- a/trunk/doc/readme_nm_4500_fix24.docx
+++ b/trunk/doc/readme_nm_4500_fix24.docx
@@ -1735,7 +1735,16 @@
                 <w:sz w:val="16"/>
                 <w:szCs w:val="16"/>
               </w:rPr>
-              <w:t>5.5</w:t>
+              <w:t>5.</w:t>
+            </w:r>
+            <w:r>
+              <w:rPr>
+                <w:rFonts w:ascii="Calibri" w:hAnsi="Calibri" w:cs="Calibri"/>
+                <w:color w:val="000000"/>
+                <w:sz w:val="16"/>
+                <w:szCs w:val="16"/>
+              </w:rPr>
+              <w:t>6</w:t>
             </w:r>
           </w:p>
         </w:tc>
@@ -1825,7 +1834,7 @@
                 <w:sz w:val="16"/>
                 <w:szCs w:val="16"/>
               </w:rPr>
-              <w:t>9</w:t>
+              <w:t>10</w:t>
             </w:r>
           </w:p>
         </w:tc>

</xml_diff>